<commit_message>
Updated Gyro and I2C
</commit_message>
<xml_diff>
--- a/Documents/ReadMe.docx
+++ b/Documents/ReadMe.docx
@@ -27,8 +27,10 @@
         </w:numPr>
       </w:pPr>
       <w:r>
-        <w:t xml:space="preserve"> </w:t>
+        <w:t>Bug Fix: I2C.c write was updated so that it implements a data put after we send the START instead of sending the slave address set command.</w:t>
       </w:r>
+      <w:bookmarkStart w:id="0" w:name="_GoBack"/>
+      <w:bookmarkEnd w:id="0"/>
     </w:p>
     <w:p>
       <w:pPr>
@@ -39,10 +41,40 @@
         </w:numPr>
       </w:pPr>
       <w:r>
+        <w:t>Bug Fix : Set Normal mode for CTRL1 in Gyro so that our ODR (Read on x,y,z) values updated</w:t>
+      </w:r>
+    </w:p>
+    <w:p>
+      <w:pPr>
+        <w:pStyle w:val="ListParagraph"/>
+        <w:numPr>
+          <w:ilvl w:val="0"/>
+          <w:numId w:val="1"/>
+        </w:numPr>
+      </w:pPr>
+      <w:hyperlink r:id="rId5" w:anchor="I2CCommunicationwiththeTITivaTM4C123GXL-ExampleofGenericI2CCommunications" w:history="1">
+        <w:r>
+          <w:rPr>
+            <w:rStyle w:val="Hyperlink"/>
+          </w:rPr>
+          <w:t>Reference for I2C</w:t>
+        </w:r>
+      </w:hyperlink>
+      <w:r>
+        <w:t xml:space="preserve"> </w:t>
+      </w:r>
+    </w:p>
+    <w:p>
+      <w:pPr>
+        <w:pStyle w:val="ListParagraph"/>
+        <w:numPr>
+          <w:ilvl w:val="0"/>
+          <w:numId w:val="1"/>
+        </w:numPr>
+      </w:pPr>
+      <w:r>
         <w:t>Adding Gyroscope Class</w:t>
       </w:r>
-      <w:bookmarkStart w:id="0" w:name="_GoBack"/>
-      <w:bookmarkEnd w:id="0"/>
     </w:p>
     <w:p>
       <w:pPr>
@@ -705,6 +737,17 @@
       <w:contextualSpacing/>
     </w:pPr>
   </w:style>
+  <w:style w:type="character" w:styleId="Hyperlink">
+    <w:name w:val="Hyperlink"/>
+    <w:basedOn w:val="DefaultParagraphFont"/>
+    <w:uiPriority w:val="99"/>
+    <w:unhideWhenUsed/>
+    <w:rsid w:val="00CE2519"/>
+    <w:rPr>
+      <w:color w:val="0563C1" w:themeColor="hyperlink"/>
+      <w:u w:val="single"/>
+    </w:rPr>
+  </w:style>
 </w:styles>
 </file>
 

</xml_diff>